<commit_message>
Reformatted, Commented, and Created Module
</commit_message>
<xml_diff>
--- a/projectProposal.docx
+++ b/projectProposal.docx
@@ -137,7 +137,69 @@
         <w:rPr>
           <w:rFonts w:ascii="Times New Roman" w:hAnsi="Times New Roman" w:cs="Times New Roman"/>
         </w:rPr>
-        <w:t xml:space="preserve">build a tool that produces the correct number of islands for any raster of island chains. The tool would accept a raster as input, create a working grid (i.e. by creating a layer of landcover reclassed to 0 or 1), run an algorithm on the grid, and return the number of islands. I intend to implement this tool with both Depth First and Breadth First search algorithms in order to compare their executions. In addition to producing the correct output, I intend to visualize the processes of both of these search algorithms for educative purposes. This could be done by ‘highlighting’ the cell currently being visited by the algorithm and outputting a raster for every single step of the execution, and then collating each raster into a video that tracks the search across the input raster over time.  </w:t>
+        <w:t xml:space="preserve">build a tool that produces the correct number of islands for any raster </w:t>
+      </w:r>
+      <w:r>
+        <w:rPr>
+          <w:rFonts w:ascii="Times New Roman" w:hAnsi="Times New Roman" w:cs="Times New Roman"/>
+        </w:rPr>
+        <w:t xml:space="preserve">(in the correct format) </w:t>
+      </w:r>
+      <w:r>
+        <w:rPr>
+          <w:rFonts w:ascii="Times New Roman" w:hAnsi="Times New Roman" w:cs="Times New Roman"/>
+        </w:rPr>
+        <w:t>of island chains. The</w:t>
+      </w:r>
+      <w:r>
+        <w:rPr>
+          <w:rFonts w:ascii="Times New Roman" w:hAnsi="Times New Roman" w:cs="Times New Roman"/>
+        </w:rPr>
+        <w:t xml:space="preserve"> tool’s input would consist of rasters represented as a list of 3 </w:t>
+      </w:r>
+      <w:proofErr w:type="spellStart"/>
+      <w:r>
+        <w:rPr>
+          <w:rFonts w:ascii="Times New Roman" w:hAnsi="Times New Roman" w:cs="Times New Roman"/>
+        </w:rPr>
+        <w:t>Numpy</w:t>
+      </w:r>
+      <w:proofErr w:type="spellEnd"/>
+      <w:r>
+        <w:rPr>
+          <w:rFonts w:ascii="Times New Roman" w:hAnsi="Times New Roman" w:cs="Times New Roman"/>
+        </w:rPr>
+        <w:t xml:space="preserve"> Arrays, where each array corresponds to a raster band (typically r, g, b). The tool would also accept a python lambda function that returns a boolean representing if a cell is ‘land’ or ‘water’, based on 3 values passed in as input (i.e., the r, g, b value of a given cell).</w:t>
+      </w:r>
+      <w:r>
+        <w:rPr>
+          <w:rFonts w:ascii="Times New Roman" w:hAnsi="Times New Roman" w:cs="Times New Roman"/>
+        </w:rPr>
+        <w:t xml:space="preserve"> </w:t>
+      </w:r>
+      <w:r>
+        <w:rPr>
+          <w:rFonts w:ascii="Times New Roman" w:hAnsi="Times New Roman" w:cs="Times New Roman"/>
+        </w:rPr>
+        <w:t xml:space="preserve">This would allow users to specify their own definitions of what band values constitute ‘land’. Next, the tool would </w:t>
+      </w:r>
+      <w:r>
+        <w:rPr>
+          <w:rFonts w:ascii="Times New Roman" w:hAnsi="Times New Roman" w:cs="Times New Roman"/>
+        </w:rPr>
+        <w:t>run an algorithm on the grid, and return the number of islands</w:t>
+      </w:r>
+      <w:r>
+        <w:rPr>
+          <w:rFonts w:ascii="Times New Roman" w:hAnsi="Times New Roman" w:cs="Times New Roman"/>
+        </w:rPr>
+        <w:t xml:space="preserve"> in the input raster, according to the lambda function’s decision process</w:t>
+      </w:r>
+      <w:r>
+        <w:rPr>
+          <w:rFonts w:ascii="Times New Roman" w:hAnsi="Times New Roman" w:cs="Times New Roman"/>
+        </w:rPr>
+        <w:t xml:space="preserve">. </w:t>
       </w:r>
     </w:p>
     <w:p>
@@ -152,6 +214,94 @@
           <w:rFonts w:ascii="Times New Roman" w:hAnsi="Times New Roman" w:cs="Times New Roman"/>
         </w:rPr>
         <w:lastRenderedPageBreak/>
+        <w:t xml:space="preserve">I intend to implement this tool with both Depth First and Breadth First search algorithms in order to compare their executions. </w:t>
+      </w:r>
+      <w:r>
+        <w:rPr>
+          <w:rFonts w:ascii="Times New Roman" w:hAnsi="Times New Roman" w:cs="Times New Roman"/>
+        </w:rPr>
+        <w:t>The runtime of these algorithms will be compared across a variety of input sizes.</w:t>
+      </w:r>
+    </w:p>
+    <w:p>
+      <w:pPr>
+        <w:spacing w:line="480" w:lineRule="auto"/>
+        <w:rPr>
+          <w:rFonts w:ascii="Times New Roman" w:hAnsi="Times New Roman" w:cs="Times New Roman"/>
+        </w:rPr>
+      </w:pPr>
+    </w:p>
+    <w:p>
+      <w:pPr>
+        <w:spacing w:line="480" w:lineRule="auto"/>
+        <w:rPr>
+          <w:rFonts w:ascii="Times New Roman" w:hAnsi="Times New Roman" w:cs="Times New Roman"/>
+        </w:rPr>
+      </w:pPr>
+      <w:r>
+        <w:rPr>
+          <w:rFonts w:ascii="Times New Roman" w:hAnsi="Times New Roman" w:cs="Times New Roman"/>
+        </w:rPr>
+        <w:t xml:space="preserve">In addition to producing the correct output, I intend to visualize the processes of both of these search algorithms for educative purposes. This could be done by ‘highlighting’ the cell currently being visited by the algorithm and outputting a raster for </w:t>
+      </w:r>
+      <w:r>
+        <w:rPr>
+          <w:rFonts w:ascii="Times New Roman" w:hAnsi="Times New Roman" w:cs="Times New Roman"/>
+        </w:rPr>
+        <w:t xml:space="preserve">(nearly) </w:t>
+      </w:r>
+      <w:r>
+        <w:rPr>
+          <w:rFonts w:ascii="Times New Roman" w:hAnsi="Times New Roman" w:cs="Times New Roman"/>
+        </w:rPr>
+        <w:t xml:space="preserve">every single step of the execution, and then collating each raster into a video that tracks the search across the input raster over time. </w:t>
+      </w:r>
+      <w:r>
+        <w:rPr>
+          <w:rFonts w:ascii="Times New Roman" w:hAnsi="Times New Roman" w:cs="Times New Roman"/>
+        </w:rPr>
+        <w:t xml:space="preserve">The worst-case algorithmic complexity for both Depth First and Breadth First searches is </w:t>
+      </w:r>
+      <w:proofErr w:type="gramStart"/>
+      <w:r>
+        <w:rPr>
+          <w:rFonts w:ascii="Times New Roman" w:hAnsi="Times New Roman" w:cs="Times New Roman"/>
+        </w:rPr>
+        <w:t>O(</w:t>
+      </w:r>
+      <w:proofErr w:type="gramEnd"/>
+      <w:r>
+        <w:rPr>
+          <w:rFonts w:ascii="Times New Roman" w:hAnsi="Times New Roman" w:cs="Times New Roman"/>
+        </w:rPr>
+        <w:t xml:space="preserve">n * m), which although incredibly efficient, would still produce an enormous amount of rasters. This visualization would therefore require that some </w:t>
+      </w:r>
+      <w:r>
+        <w:rPr>
+          <w:rFonts w:ascii="Times New Roman" w:hAnsi="Times New Roman" w:cs="Times New Roman"/>
+        </w:rPr>
+        <w:t>steps are not visualized (i.e., skip every few output rasters when not on land) and that only smaller rasters are used for visualization.</w:t>
+      </w:r>
+    </w:p>
+    <w:p>
+      <w:pPr>
+        <w:spacing w:line="480" w:lineRule="auto"/>
+        <w:rPr>
+          <w:rFonts w:ascii="Times New Roman" w:hAnsi="Times New Roman" w:cs="Times New Roman"/>
+        </w:rPr>
+      </w:pPr>
+    </w:p>
+    <w:p>
+      <w:pPr>
+        <w:spacing w:line="480" w:lineRule="auto"/>
+        <w:rPr>
+          <w:rFonts w:ascii="Times New Roman" w:hAnsi="Times New Roman" w:cs="Times New Roman"/>
+        </w:rPr>
+      </w:pPr>
+      <w:r>
+        <w:rPr>
+          <w:rFonts w:ascii="Times New Roman" w:hAnsi="Times New Roman" w:cs="Times New Roman"/>
+        </w:rPr>
         <w:t xml:space="preserve">This solution would allow for users to easily check and verify the number of islands in a given raster. Algorithms to solve this theoretical Computer Science problem can be found </w:t>
       </w:r>
       <w:r>
@@ -164,7 +314,14 @@
         <w:rPr>
           <w:rFonts w:ascii="Times New Roman" w:hAnsi="Times New Roman" w:cs="Times New Roman"/>
         </w:rPr>
-        <w:t xml:space="preserve"> are never applied to real-world datasets. The script itself would produce a unique analysis tool, and the video of execution would be useful for learning about and understanding how different search algorithms work. Software such as ArcGIS are lacking in this type of analysis. This tool could be run routinely with satellite data for a given region and produce a notification if the output is different than that of before – allowing the effects of things like rising sea levels and volcanic activity on island chains to be monitored autonomously. It should also be noted that while the task is called “Number of Islands”, the tool need not be constrained to only finding islands. The same analysis could be performed to find distinct clusters of any type of landcover. For example, the tool could be used to find the number (and locations) of ‘islands’ of Amazon Rainforest among the ‘sea’ of newly slash-and-burned grazing land.</w:t>
+        <w:t xml:space="preserve"> are never applied to real-world datasets. The script itself would produce a unique analysis tool, and the video of execution would be useful for learning about and understanding how different search algorithms work. This tool could be run routinely with satellite data for a given region and produce a notification if the output is different than that of before – allowing the effects of things like rising sea levels and volcanic activity on island chains to be monitored autonomously. It </w:t>
+      </w:r>
+      <w:r>
+        <w:rPr>
+          <w:rFonts w:ascii="Times New Roman" w:hAnsi="Times New Roman" w:cs="Times New Roman"/>
+        </w:rPr>
+        <w:lastRenderedPageBreak/>
+        <w:t>should also be noted that while the task is called “Number of Islands”, the tool need not be constrained to only finding islands. The same analysis could be performed to find distinct clusters of any type of landcover. For example, the tool could be used to find the number (and locations) of ‘islands’ of Amazon Rainforest among the ‘sea’ of newly slash-and-burned grazing land.</w:t>
       </w:r>
     </w:p>
     <w:p>
@@ -204,21 +361,7 @@
         <w:rPr>
           <w:rFonts w:ascii="Times New Roman" w:hAnsi="Times New Roman" w:cs="Times New Roman"/>
         </w:rPr>
-        <w:t xml:space="preserve">, a number of </w:t>
-      </w:r>
-      <w:proofErr w:type="spellStart"/>
-      <w:r>
-        <w:rPr>
-          <w:rFonts w:ascii="Times New Roman" w:hAnsi="Times New Roman" w:cs="Times New Roman"/>
-        </w:rPr>
-        <w:t>rasters</w:t>
-      </w:r>
-      <w:proofErr w:type="spellEnd"/>
-      <w:r>
-        <w:rPr>
-          <w:rFonts w:ascii="Times New Roman" w:hAnsi="Times New Roman" w:cs="Times New Roman"/>
-        </w:rPr>
-        <w:t xml:space="preserve"> used for testing purposes, and a video (likely on YouTube) showing the tool in use. An explanation of the tool’s functionality will also be provided.</w:t>
+        <w:t>, a number of rasters used for testing purposes, and a video (likely on YouTube) showing the tool in use. An explanation of the tool’s functionality will also be provided.</w:t>
       </w:r>
     </w:p>
     <w:sectPr>
@@ -467,6 +610,7 @@
     <w:lsdException w:name="HTML Sample" w:semiHidden="1" w:unhideWhenUsed="1"/>
     <w:lsdException w:name="HTML Typewriter" w:semiHidden="1" w:unhideWhenUsed="1"/>
     <w:lsdException w:name="HTML Variable" w:semiHidden="1" w:unhideWhenUsed="1"/>
+    <w:lsdException w:name="Normal Table" w:semiHidden="1" w:unhideWhenUsed="1"/>
     <w:lsdException w:name="annotation subject" w:semiHidden="1" w:unhideWhenUsed="1"/>
     <w:lsdException w:name="No List" w:semiHidden="1" w:unhideWhenUsed="1"/>
     <w:lsdException w:name="Outline List 1" w:semiHidden="1" w:unhideWhenUsed="1"/>
@@ -513,8 +657,10 @@
     <w:lsdException w:name="Table Subtle 2" w:semiHidden="1" w:unhideWhenUsed="1"/>
     <w:lsdException w:name="Table Web 1" w:semiHidden="1" w:unhideWhenUsed="1"/>
     <w:lsdException w:name="Table Web 2" w:semiHidden="1" w:unhideWhenUsed="1"/>
+    <w:lsdException w:name="Table Web 3" w:semiHidden="1" w:unhideWhenUsed="1"/>
     <w:lsdException w:name="Balloon Text" w:semiHidden="1" w:unhideWhenUsed="1"/>
     <w:lsdException w:name="Table Grid" w:uiPriority="39"/>
+    <w:lsdException w:name="Table Theme" w:semiHidden="1" w:unhideWhenUsed="1"/>
     <w:lsdException w:name="Placeholder Text" w:semiHidden="1"/>
     <w:lsdException w:name="No Spacing" w:uiPriority="1" w:qFormat="1"/>
     <w:lsdException w:name="Light Shading" w:uiPriority="60"/>

</xml_diff>